<commit_message>
Added visualizations and test files
</commit_message>
<xml_diff>
--- a/Documentation.docx
+++ b/Documentation.docx
@@ -859,7 +859,27 @@
           <w:szCs w:val="20"/>
           <w:lang w:val="bg-BG"/>
         </w:rPr>
-        <w:t xml:space="preserve"> осъществяването на работа с команден ред, за улеснена работа с всичките заредени данни</w:t>
+        <w:t xml:space="preserve"> осъществяването на работа с команден ред, за улеснена работа </w:t>
+      </w:r>
+      <w:r>
+        <w:rPr>
+          <w:rFonts w:ascii="Arial" w:hAnsi="Arial" w:cs="Arial"/>
+          <w:color w:val="000000" w:themeColor="text1"/>
+          <w:sz w:val="20"/>
+          <w:szCs w:val="20"/>
+          <w:lang w:val="bg-BG"/>
+        </w:rPr>
+        <w:t xml:space="preserve">на потребителя </w:t>
+      </w:r>
+      <w:r>
+        <w:rPr>
+          <w:rFonts w:ascii="Arial" w:hAnsi="Arial" w:cs="Arial"/>
+          <w:color w:val="000000" w:themeColor="text1"/>
+          <w:sz w:val="20"/>
+          <w:szCs w:val="20"/>
+          <w:lang w:val="bg-BG"/>
+        </w:rPr>
+        <w:t>с всичките заредени данни</w:t>
       </w:r>
       <w:r>
         <w:rPr>
@@ -13648,8 +13668,283 @@
         <w:t xml:space="preserve"> поддръжката има още много, което може да се допълва по нея, това е най-минималното; Има множество други предикати и оператори с разнообразни действия и ползи.</w:t>
       </w:r>
     </w:p>
+    <w:p>
+      <w:pPr>
+        <w:jc w:val="both"/>
+        <w:rPr>
+          <w:rFonts w:ascii="Arial" w:hAnsi="Arial" w:cs="Arial"/>
+          <w:iCs/>
+          <w:noProof/>
+          <w:color w:val="000000" w:themeColor="text1"/>
+          <w:sz w:val="20"/>
+          <w:szCs w:val="20"/>
+          <w:lang w:val="bg-BG"/>
+        </w:rPr>
+      </w:pPr>
+    </w:p>
+    <w:p>
+      <w:pPr>
+        <w:jc w:val="both"/>
+        <w:rPr>
+          <w:rFonts w:ascii="Arial" w:hAnsi="Arial" w:cs="Arial"/>
+          <w:iCs/>
+          <w:noProof/>
+          <w:color w:val="000000" w:themeColor="text1"/>
+          <w:sz w:val="20"/>
+          <w:szCs w:val="20"/>
+          <w:lang w:val="bg-BG"/>
+        </w:rPr>
+      </w:pPr>
+    </w:p>
+    <w:p>
+      <w:pPr>
+        <w:jc w:val="both"/>
+        <w:rPr>
+          <w:rFonts w:ascii="Arial" w:hAnsi="Arial" w:cs="Arial"/>
+          <w:iCs/>
+          <w:noProof/>
+          <w:color w:val="000000" w:themeColor="text1"/>
+          <w:sz w:val="20"/>
+          <w:szCs w:val="20"/>
+          <w:lang w:val="bg-BG"/>
+        </w:rPr>
+      </w:pPr>
+    </w:p>
+    <w:p>
+      <w:pPr>
+        <w:jc w:val="both"/>
+        <w:rPr>
+          <w:rFonts w:ascii="Arial" w:hAnsi="Arial" w:cs="Arial"/>
+          <w:iCs/>
+          <w:noProof/>
+          <w:color w:val="000000" w:themeColor="text1"/>
+          <w:sz w:val="20"/>
+          <w:szCs w:val="20"/>
+          <w:lang w:val="bg-BG"/>
+        </w:rPr>
+      </w:pPr>
+    </w:p>
+    <w:p>
+      <w:pPr>
+        <w:pStyle w:val="ListParagraph"/>
+        <w:numPr>
+          <w:ilvl w:val="0"/>
+          <w:numId w:val="1"/>
+        </w:numPr>
+        <w:jc w:val="both"/>
+        <w:rPr>
+          <w:rFonts w:ascii="Arial" w:hAnsi="Arial" w:cs="Arial"/>
+          <w:iCs/>
+          <w:noProof/>
+          <w:color w:val="000000" w:themeColor="text1"/>
+          <w:sz w:val="20"/>
+          <w:szCs w:val="20"/>
+          <w:lang w:val="bg-BG"/>
+        </w:rPr>
+      </w:pPr>
+      <w:r>
+        <w:rPr>
+          <w:rFonts w:ascii="Segoe UI Semibold" w:hAnsi="Segoe UI Semibold" w:cs="Segoe UI Semibold"/>
+          <w:iCs/>
+          <w:noProof/>
+          <w:color w:val="000000" w:themeColor="text1"/>
+          <w:sz w:val="28"/>
+          <w:szCs w:val="28"/>
+          <w:lang w:val="bg-BG"/>
+        </w:rPr>
+        <w:lastRenderedPageBreak/>
+        <w:t>Използвана литература</w:t>
+      </w:r>
+    </w:p>
+    <w:p>
+      <w:pPr>
+        <w:jc w:val="both"/>
+        <w:rPr>
+          <w:rFonts w:ascii="Arial" w:hAnsi="Arial" w:cs="Arial"/>
+          <w:noProof/>
+          <w:sz w:val="20"/>
+          <w:szCs w:val="20"/>
+          <w:lang w:val="bg-BG"/>
+        </w:rPr>
+      </w:pPr>
+      <w:hyperlink r:id="rId14" w:history="1">
+        <w:r>
+          <w:rPr>
+            <w:rStyle w:val="Hyperlink"/>
+            <w:rFonts w:ascii="Arial" w:hAnsi="Arial" w:cs="Arial"/>
+            <w:noProof/>
+            <w:sz w:val="20"/>
+            <w:szCs w:val="20"/>
+            <w:lang w:val="bg-BG"/>
+          </w:rPr>
+          <w:t>http://www.cplusplus.com/</w:t>
+        </w:r>
+      </w:hyperlink>
+      <w:r>
+        <w:rPr>
+          <w:rFonts w:ascii="Arial" w:hAnsi="Arial" w:cs="Arial"/>
+          <w:noProof/>
+          <w:sz w:val="20"/>
+          <w:szCs w:val="20"/>
+          <w:lang w:val="bg-BG"/>
+        </w:rPr>
+        <w:t xml:space="preserve"> - </w:t>
+      </w:r>
+      <w:r>
+        <w:rPr>
+          <w:rFonts w:ascii="Arial" w:hAnsi="Arial" w:cs="Arial"/>
+          <w:noProof/>
+          <w:sz w:val="20"/>
+          <w:szCs w:val="20"/>
+          <w:lang w:val="bg-BG"/>
+        </w:rPr>
+        <w:t>източник на обща информация относно езика</w:t>
+      </w:r>
+    </w:p>
+    <w:p>
+      <w:pPr>
+        <w:jc w:val="both"/>
+        <w:rPr>
+          <w:rFonts w:ascii="Arial" w:hAnsi="Arial" w:cs="Arial"/>
+          <w:iCs/>
+          <w:noProof/>
+          <w:color w:val="000000" w:themeColor="text1"/>
+          <w:sz w:val="20"/>
+          <w:szCs w:val="20"/>
+          <w:lang w:val="bg-BG"/>
+        </w:rPr>
+      </w:pPr>
+      <w:hyperlink r:id="rId15" w:history="1">
+        <w:r>
+          <w:rPr>
+            <w:rStyle w:val="Hyperlink"/>
+            <w:rFonts w:ascii="Arial" w:hAnsi="Arial" w:cs="Arial"/>
+            <w:noProof/>
+            <w:sz w:val="20"/>
+            <w:szCs w:val="20"/>
+            <w:lang w:val="bg-BG"/>
+          </w:rPr>
+          <w:t>https://www.w3schools.com/xml/</w:t>
+        </w:r>
+      </w:hyperlink>
+      <w:r>
+        <w:rPr>
+          <w:rFonts w:ascii="Arial" w:hAnsi="Arial" w:cs="Arial"/>
+          <w:noProof/>
+          <w:sz w:val="20"/>
+          <w:szCs w:val="20"/>
+          <w:lang w:val="bg-BG"/>
+        </w:rPr>
+        <w:t xml:space="preserve"> - източник относно XML и XPath</w:t>
+      </w:r>
+    </w:p>
+    <w:p>
+      <w:pPr>
+        <w:jc w:val="both"/>
+        <w:rPr>
+          <w:rFonts w:ascii="Arial" w:hAnsi="Arial" w:cs="Arial"/>
+          <w:noProof/>
+          <w:sz w:val="20"/>
+          <w:szCs w:val="20"/>
+          <w:lang w:val="bg-BG"/>
+        </w:rPr>
+      </w:pPr>
+      <w:hyperlink r:id="rId16" w:history="1">
+        <w:r>
+          <w:rPr>
+            <w:rStyle w:val="Hyperlink"/>
+            <w:rFonts w:ascii="Arial" w:hAnsi="Arial" w:cs="Arial"/>
+            <w:noProof/>
+            <w:sz w:val="20"/>
+            <w:szCs w:val="20"/>
+            <w:lang w:val="bg-BG"/>
+          </w:rPr>
+          <w:t>https://www.youtube.com/watch?v=9K4N6MO_R1Y</w:t>
+        </w:r>
+      </w:hyperlink>
+      <w:r>
+        <w:rPr>
+          <w:rFonts w:ascii="Arial" w:hAnsi="Arial" w:cs="Arial"/>
+          <w:noProof/>
+          <w:sz w:val="20"/>
+          <w:szCs w:val="20"/>
+          <w:lang w:val="bg-BG"/>
+        </w:rPr>
+        <w:t xml:space="preserve"> – видеоурок за използването на &lt;regex&gt; в С++</w:t>
+      </w:r>
+    </w:p>
+    <w:p>
+      <w:pPr>
+        <w:jc w:val="both"/>
+        <w:rPr>
+          <w:rFonts w:ascii="Arial" w:hAnsi="Arial" w:cs="Arial"/>
+          <w:noProof/>
+          <w:sz w:val="20"/>
+          <w:szCs w:val="20"/>
+          <w:lang w:val="bg-BG"/>
+        </w:rPr>
+      </w:pPr>
+      <w:hyperlink r:id="rId17" w:history="1">
+        <w:r>
+          <w:rPr>
+            <w:rStyle w:val="Hyperlink"/>
+            <w:rFonts w:ascii="Arial" w:hAnsi="Arial" w:cs="Arial"/>
+            <w:noProof/>
+            <w:sz w:val="20"/>
+            <w:szCs w:val="20"/>
+            <w:lang w:val="bg-BG"/>
+          </w:rPr>
+          <w:t>https://stackoverflow.com/questions/8888748/how-to-check-if-given-c-string-or-char-contains-only-digits</w:t>
+        </w:r>
+      </w:hyperlink>
+      <w:r>
+        <w:rPr>
+          <w:rFonts w:ascii="Arial" w:hAnsi="Arial" w:cs="Arial"/>
+          <w:noProof/>
+          <w:sz w:val="20"/>
+          <w:szCs w:val="20"/>
+          <w:lang w:val="bg-BG"/>
+        </w:rPr>
+        <w:t xml:space="preserve"> - източникът на функцията </w:t>
+      </w:r>
+      <w:r>
+        <w:rPr>
+          <w:rFonts w:ascii="Arial" w:hAnsi="Arial" w:cs="Arial"/>
+          <w:i/>
+          <w:iCs/>
+          <w:noProof/>
+          <w:sz w:val="20"/>
+          <w:szCs w:val="20"/>
+          <w:lang w:val="bg-BG"/>
+        </w:rPr>
+        <w:t>isDigits</w:t>
+      </w:r>
+      <w:r>
+        <w:rPr>
+          <w:rFonts w:ascii="Arial" w:hAnsi="Arial" w:cs="Arial"/>
+          <w:noProof/>
+          <w:sz w:val="20"/>
+          <w:szCs w:val="20"/>
+          <w:lang w:val="bg-BG"/>
+        </w:rPr>
+        <w:t xml:space="preserve"> </w:t>
+      </w:r>
+    </w:p>
+    <w:p>
+      <w:pPr>
+        <w:jc w:val="both"/>
+        <w:rPr>
+          <w:rFonts w:ascii="Arial" w:hAnsi="Arial" w:cs="Arial"/>
+          <w:iCs/>
+          <w:noProof/>
+          <w:color w:val="000000" w:themeColor="text1"/>
+          <w:sz w:val="20"/>
+          <w:szCs w:val="20"/>
+        </w:rPr>
+      </w:pPr>
+    </w:p>
     <w:sectPr>
-      <w:footerReference w:type="default" r:id="rId14"/>
+      <w:footerReference w:type="default" r:id="rId18"/>
       <w:pgSz w:w="12240" w:h="15840"/>
       <w:pgMar w:top="1440" w:right="1440" w:bottom="1440" w:left="1440" w:header="720" w:footer="720" w:gutter="0"/>
       <w:cols w:space="720"/>

</xml_diff>